<commit_message>
Cambio el formato para que quede más bonico
</commit_message>
<xml_diff>
--- a/GDD/Game Design Document.docx
+++ b/GDD/Game Design Document.docx
@@ -5,13 +5,16 @@
     <w:p>
       <w:pPr>
         <w:jc w:val="center"/>
+        <w:rPr>
+          <w:u w:val="single"/>
+        </w:rPr>
       </w:pPr>
       <w:r>
         <w:rPr>
           <w:noProof/>
         </w:rPr>
         <w:drawing>
-          <wp:inline distT="0" distB="0" distL="0" distR="0" wp14:anchorId="518F7B42" wp14:editId="1BB2944B">
+          <wp:inline distT="0" distB="0" distL="0" distR="0" wp14:anchorId="518F7B42" wp14:editId="6B4DA0B6">
             <wp:extent cx="3046095" cy="3046095"/>
             <wp:effectExtent l="0" t="0" r="0" b="0"/>
             <wp:docPr id="1" name="Imagen 1"/>
@@ -52,6 +55,13 @@
                     <a:ln>
                       <a:noFill/>
                     </a:ln>
+                    <a:effectLst>
+                      <a:outerShdw blurRad="101600" dist="50800" dir="5400000" sx="91000" sy="91000" algn="ctr" rotWithShape="0">
+                        <a:schemeClr val="tx1">
+                          <a:alpha val="81000"/>
+                        </a:schemeClr>
+                      </a:outerShdw>
+                    </a:effectLst>
                   </pic:spPr>
                 </pic:pic>
               </a:graphicData>
@@ -59,6 +69,8 @@
           </wp:inline>
         </w:drawing>
       </w:r>
+      <w:bookmarkStart w:id="0" w:name="_GoBack"/>
+      <w:bookmarkEnd w:id="0"/>
     </w:p>
     <w:p>
       <w:pPr>
@@ -178,7 +190,13 @@
         <w:rPr>
           <w:rFonts w:ascii="Rockwell" w:hAnsi="Rockwell"/>
         </w:rPr>
-        <w:t>Multijugador local, arcade</w:t>
+        <w:t>Se trata de un juego m</w:t>
+      </w:r>
+      <w:r>
+        <w:rPr>
+          <w:rFonts w:ascii="Rockwell" w:hAnsi="Rockwell"/>
+        </w:rPr>
+        <w:t>ultijugador local, arcade</w:t>
       </w:r>
       <w:r>
         <w:rPr>
@@ -332,7 +350,19 @@
           <w:rFonts w:ascii="Rockwell" w:hAnsi="Rockwell"/>
         </w:rPr>
         <w:lastRenderedPageBreak/>
-        <w:t>Para la programación del juego hemos utilizado Unity 2018.1.2.1f programando en C++ usando Visual Studio.</w:t>
+        <w:t>Para la programación del juego hemos utilizado Unity 2018.1.2.1f programando en C++ usando Visual Studio</w:t>
+      </w:r>
+      <w:r>
+        <w:rPr>
+          <w:rFonts w:ascii="Rockwell" w:hAnsi="Rockwell"/>
+        </w:rPr>
+        <w:t xml:space="preserve"> 2017</w:t>
+      </w:r>
+      <w:r>
+        <w:rPr>
+          <w:rFonts w:ascii="Rockwell" w:hAnsi="Rockwell"/>
+        </w:rPr>
+        <w:t>.</w:t>
       </w:r>
     </w:p>
     <w:p>
@@ -544,8 +574,6 @@
           </wp:inline>
         </w:drawing>
       </w:r>
-      <w:bookmarkStart w:id="0" w:name="_GoBack"/>
-      <w:bookmarkEnd w:id="0"/>
     </w:p>
     <w:p>
       <w:pPr>
@@ -886,7 +914,7 @@
           <w:rFonts w:ascii="Century Gothic" w:hAnsi="Century Gothic"/>
         </w:rPr>
         <w:lastRenderedPageBreak/>
-        <w:t>Interfaces</w:t>
+        <w:t>Estilo</w:t>
       </w:r>
     </w:p>
     <w:p/>
@@ -932,9 +960,9 @@
           <w:noProof/>
         </w:rPr>
         <w:drawing>
-          <wp:inline distT="0" distB="0" distL="0" distR="0" wp14:anchorId="5F0116B1" wp14:editId="204ACF78">
+          <wp:inline distT="0" distB="0" distL="0" distR="0" wp14:anchorId="5F0116B1" wp14:editId="7F5A8C8B">
             <wp:extent cx="1198880" cy="1198880"/>
-            <wp:effectExtent l="0" t="0" r="1270" b="1270"/>
+            <wp:effectExtent l="57150" t="0" r="58420" b="115570"/>
             <wp:docPr id="3" name="Imagen 3"/>
             <wp:cNvGraphicFramePr>
               <a:graphicFrameLocks xmlns:a="http://schemas.openxmlformats.org/drawingml/2006/main" noChangeAspect="1"/>
@@ -973,6 +1001,13 @@
                     <a:ln>
                       <a:noFill/>
                     </a:ln>
+                    <a:effectLst>
+                      <a:outerShdw blurRad="50800" dist="50800" dir="5400000" algn="ctr" rotWithShape="0">
+                        <a:schemeClr val="tx1">
+                          <a:alpha val="44000"/>
+                        </a:schemeClr>
+                      </a:outerShdw>
+                    </a:effectLst>
                   </pic:spPr>
                 </pic:pic>
               </a:graphicData>
@@ -1027,27 +1062,8 @@
     </w:p>
     <w:p>
       <w:pPr>
-        <w:rPr>
-          <w:rFonts w:ascii="Rockwell" w:hAnsi="Rockwell"/>
-        </w:rPr>
-      </w:pPr>
-    </w:p>
-    <w:p>
-      <w:pPr>
-        <w:rPr>
-          <w:rFonts w:ascii="Rockwell" w:hAnsi="Rockwell"/>
-        </w:rPr>
-      </w:pPr>
-    </w:p>
-    <w:p>
-      <w:pPr>
-        <w:rPr>
-          <w:rFonts w:ascii="Rockwell" w:hAnsi="Rockwell"/>
-        </w:rPr>
-      </w:pPr>
-    </w:p>
-    <w:p>
-      <w:pPr>
+        <w:pStyle w:val="Prrafodelista"/>
+        <w:ind w:left="1068"/>
         <w:rPr>
           <w:rFonts w:ascii="Rockwell" w:hAnsi="Rockwell"/>
         </w:rPr>
@@ -1091,9 +1107,9 @@
           <w:noProof/>
         </w:rPr>
         <w:drawing>
-          <wp:inline distT="0" distB="0" distL="0" distR="0" wp14:anchorId="47D3766E" wp14:editId="20574502">
+          <wp:inline distT="0" distB="0" distL="0" distR="0" wp14:anchorId="47D3766E" wp14:editId="7D412CFB">
             <wp:extent cx="5391785" cy="3036498"/>
-            <wp:effectExtent l="0" t="0" r="0" b="0"/>
+            <wp:effectExtent l="57150" t="0" r="56515" b="107315"/>
             <wp:docPr id="4" name="Imagen 4"/>
             <wp:cNvGraphicFramePr>
               <a:graphicFrameLocks xmlns:a="http://schemas.openxmlformats.org/drawingml/2006/main" noChangeAspect="1"/>
@@ -1130,6 +1146,13 @@
                     <a:ln>
                       <a:noFill/>
                     </a:ln>
+                    <a:effectLst>
+                      <a:outerShdw blurRad="50800" dist="50800" dir="5400000" algn="ctr" rotWithShape="0">
+                        <a:schemeClr val="tx1">
+                          <a:alpha val="42000"/>
+                        </a:schemeClr>
+                      </a:outerShdw>
+                    </a:effectLst>
                     <a:extLst>
                       <a:ext uri="{53640926-AAD7-44D8-BBD7-CCE9431645EC}">
                         <a14:shadowObscured xmlns:a14="http://schemas.microsoft.com/office/drawing/2010/main"/>
@@ -1156,9 +1179,9 @@
         </w:rPr>
         <w:lastRenderedPageBreak/>
         <w:drawing>
-          <wp:inline distT="0" distB="0" distL="0" distR="0" wp14:anchorId="4000A4AE" wp14:editId="69FD373F">
+          <wp:inline distT="0" distB="0" distL="0" distR="0" wp14:anchorId="4000A4AE" wp14:editId="602B1A32">
             <wp:extent cx="5391785" cy="3036498"/>
-            <wp:effectExtent l="0" t="0" r="0" b="0"/>
+            <wp:effectExtent l="57150" t="0" r="56515" b="107315"/>
             <wp:docPr id="5" name="Imagen 5"/>
             <wp:cNvGraphicFramePr>
               <a:graphicFrameLocks xmlns:a="http://schemas.openxmlformats.org/drawingml/2006/main" noChangeAspect="1"/>
@@ -1195,6 +1218,13 @@
                     <a:ln>
                       <a:noFill/>
                     </a:ln>
+                    <a:effectLst>
+                      <a:outerShdw blurRad="50800" dist="50800" dir="5400000" algn="ctr" rotWithShape="0">
+                        <a:schemeClr val="tx1">
+                          <a:alpha val="42000"/>
+                        </a:schemeClr>
+                      </a:outerShdw>
+                    </a:effectLst>
                     <a:extLst>
                       <a:ext uri="{53640926-AAD7-44D8-BBD7-CCE9431645EC}">
                         <a14:shadowObscured xmlns:a14="http://schemas.microsoft.com/office/drawing/2010/main"/>
@@ -1229,9 +1259,9 @@
           <w:noProof/>
         </w:rPr>
         <w:drawing>
-          <wp:inline distT="0" distB="0" distL="0" distR="0" wp14:anchorId="7B8C97BD" wp14:editId="21A10004">
+          <wp:inline distT="0" distB="0" distL="0" distR="0" wp14:anchorId="7B8C97BD" wp14:editId="494D7FF6">
             <wp:extent cx="3226279" cy="3027680"/>
-            <wp:effectExtent l="0" t="0" r="0" b="3810"/>
+            <wp:effectExtent l="57150" t="0" r="50800" b="115570"/>
             <wp:docPr id="6" name="Imagen 6"/>
             <wp:cNvGraphicFramePr>
               <a:graphicFrameLocks xmlns:a="http://schemas.openxmlformats.org/drawingml/2006/main" noChangeAspect="1"/>
@@ -1268,6 +1298,13 @@
                     <a:ln>
                       <a:noFill/>
                     </a:ln>
+                    <a:effectLst>
+                      <a:outerShdw blurRad="50800" dist="50800" dir="5400000" algn="ctr" rotWithShape="0">
+                        <a:schemeClr val="tx1">
+                          <a:alpha val="42000"/>
+                        </a:schemeClr>
+                      </a:outerShdw>
+                    </a:effectLst>
                     <a:extLst>
                       <a:ext uri="{53640926-AAD7-44D8-BBD7-CCE9431645EC}">
                         <a14:shadowObscured xmlns:a14="http://schemas.microsoft.com/office/drawing/2010/main"/>

</xml_diff>